<commit_message>
document export header row color added
</commit_message>
<xml_diff>
--- a/Employee_Manager_Client/api_data.docx
+++ b/Employee_Manager_Client/api_data.docx
@@ -20,12 +20,15 @@
               <w:rPr>
                 <w:b/>
               </w:rPr>
-              <w:t>API Data Export</w:t>
+              <w:t>Employee Data DOC</w:t>
             </w:r>
           </w:p>
         </w:tc>
       </w:tr>
       <w:tr>
+        <w:trPr>
+          <w:shd w:fill="C0C0C0"/>
+        </w:trPr>
         <w:tc>
           <w:p>
             <w:r>

</xml_diff>